<commit_message>
ji/update plots y_true vs y_pred
</commit_message>
<xml_diff>
--- a/Readme Spanish.docx
+++ b/Readme Spanish.docx
@@ -424,14 +424,234 @@
       </w:r>
       <w:proofErr w:type="spellEnd"/>
       <w:r>
-        <w:t xml:space="preserve"> vs y_pred</w:t>
-      </w:r>
-      <w:bookmarkStart w:id="0" w:name="_GoBack"/>
-      <w:bookmarkEnd w:id="0"/>
+        <w:t xml:space="preserve"> vs </w:t>
+      </w:r>
+      <w:proofErr w:type="spellStart"/>
+      <w:r>
+        <w:t>y_pred</w:t>
+      </w:r>
+      <w:proofErr w:type="spellEnd"/>
+    </w:p>
+    <w:p/>
+    <w:p/>
+    <w:p>
+      <w:r>
+        <w:t>EJEMPLO COMPARANDO VISDUALIZAICONES EN DATOS TEST</w:t>
+      </w:r>
+    </w:p>
+    <w:p>
+      <w:r>
+        <w:t>Regresión lineal</w:t>
+      </w:r>
+    </w:p>
+    <w:p>
+      <w:r>
+        <w:rPr>
+          <w:noProof/>
+          <w:lang w:eastAsia="es-CL"/>
+        </w:rPr>
+        <w:drawing>
+          <wp:inline distT="0" distB="0" distL="0" distR="0" wp14:anchorId="4DE21C29" wp14:editId="50B5DE50">
+            <wp:extent cx="5612130" cy="2322830"/>
+            <wp:effectExtent l="0" t="0" r="7620" b="1270"/>
+            <wp:docPr id="1" name="Imagen 1"/>
+            <wp:cNvGraphicFramePr>
+              <a:graphicFrameLocks xmlns:a="http://schemas.openxmlformats.org/drawingml/2006/main" noChangeAspect="1"/>
+            </wp:cNvGraphicFramePr>
+            <a:graphic xmlns:a="http://schemas.openxmlformats.org/drawingml/2006/main">
+              <a:graphicData uri="http://schemas.openxmlformats.org/drawingml/2006/picture">
+                <pic:pic xmlns:pic="http://schemas.openxmlformats.org/drawingml/2006/picture">
+                  <pic:nvPicPr>
+                    <pic:cNvPr id="1" name=""/>
+                    <pic:cNvPicPr/>
+                  </pic:nvPicPr>
+                  <pic:blipFill>
+                    <a:blip r:embed="rId5"/>
+                    <a:stretch>
+                      <a:fillRect/>
+                    </a:stretch>
+                  </pic:blipFill>
+                  <pic:spPr>
+                    <a:xfrm>
+                      <a:off x="0" y="0"/>
+                      <a:ext cx="5612130" cy="2322830"/>
+                    </a:xfrm>
+                    <a:prstGeom prst="rect">
+                      <a:avLst/>
+                    </a:prstGeom>
+                  </pic:spPr>
+                </pic:pic>
+              </a:graphicData>
+            </a:graphic>
+          </wp:inline>
+        </w:drawing>
+      </w:r>
+    </w:p>
+    <w:p>
+      <w:proofErr w:type="spellStart"/>
+      <w:r>
+        <w:t>Arbol</w:t>
+      </w:r>
+      <w:proofErr w:type="spellEnd"/>
+      <w:r>
+        <w:t xml:space="preserve"> de decisión. Se queda pegado prediciendo un valor</w:t>
+      </w:r>
+    </w:p>
+    <w:p>
+      <w:r>
+        <w:rPr>
+          <w:noProof/>
+          <w:lang w:eastAsia="es-CL"/>
+        </w:rPr>
+        <w:drawing>
+          <wp:inline distT="0" distB="0" distL="0" distR="0" wp14:anchorId="63002903" wp14:editId="70A0A55B">
+            <wp:extent cx="5612130" cy="2576195"/>
+            <wp:effectExtent l="0" t="0" r="7620" b="0"/>
+            <wp:docPr id="2" name="Imagen 2"/>
+            <wp:cNvGraphicFramePr>
+              <a:graphicFrameLocks xmlns:a="http://schemas.openxmlformats.org/drawingml/2006/main" noChangeAspect="1"/>
+            </wp:cNvGraphicFramePr>
+            <a:graphic xmlns:a="http://schemas.openxmlformats.org/drawingml/2006/main">
+              <a:graphicData uri="http://schemas.openxmlformats.org/drawingml/2006/picture">
+                <pic:pic xmlns:pic="http://schemas.openxmlformats.org/drawingml/2006/picture">
+                  <pic:nvPicPr>
+                    <pic:cNvPr id="1" name=""/>
+                    <pic:cNvPicPr/>
+                  </pic:nvPicPr>
+                  <pic:blipFill>
+                    <a:blip r:embed="rId6"/>
+                    <a:stretch>
+                      <a:fillRect/>
+                    </a:stretch>
+                  </pic:blipFill>
+                  <pic:spPr>
+                    <a:xfrm>
+                      <a:off x="0" y="0"/>
+                      <a:ext cx="5612130" cy="2576195"/>
+                    </a:xfrm>
+                    <a:prstGeom prst="rect">
+                      <a:avLst/>
+                    </a:prstGeom>
+                  </pic:spPr>
+                </pic:pic>
+              </a:graphicData>
+            </a:graphic>
+          </wp:inline>
+        </w:drawing>
+      </w:r>
     </w:p>
     <w:p/>
     <w:p/>
     <w:p/>
+    <w:p/>
+    <w:p/>
+    <w:p/>
+    <w:p/>
+    <w:p>
+      <w:proofErr w:type="spellStart"/>
+      <w:r>
+        <w:lastRenderedPageBreak/>
+        <w:t>Arbol</w:t>
+      </w:r>
+      <w:proofErr w:type="spellEnd"/>
+      <w:r>
+        <w:t xml:space="preserve"> de decisión 2</w:t>
+      </w:r>
+    </w:p>
+    <w:p>
+      <w:r>
+        <w:rPr>
+          <w:noProof/>
+          <w:lang w:eastAsia="es-CL"/>
+        </w:rPr>
+        <w:drawing>
+          <wp:inline distT="0" distB="0" distL="0" distR="0" wp14:anchorId="585BEFC6" wp14:editId="2440FF23">
+            <wp:extent cx="5612130" cy="2392045"/>
+            <wp:effectExtent l="0" t="0" r="7620" b="8255"/>
+            <wp:docPr id="3" name="Imagen 3"/>
+            <wp:cNvGraphicFramePr>
+              <a:graphicFrameLocks xmlns:a="http://schemas.openxmlformats.org/drawingml/2006/main" noChangeAspect="1"/>
+            </wp:cNvGraphicFramePr>
+            <a:graphic xmlns:a="http://schemas.openxmlformats.org/drawingml/2006/main">
+              <a:graphicData uri="http://schemas.openxmlformats.org/drawingml/2006/picture">
+                <pic:pic xmlns:pic="http://schemas.openxmlformats.org/drawingml/2006/picture">
+                  <pic:nvPicPr>
+                    <pic:cNvPr id="1" name=""/>
+                    <pic:cNvPicPr/>
+                  </pic:nvPicPr>
+                  <pic:blipFill>
+                    <a:blip r:embed="rId7"/>
+                    <a:stretch>
+                      <a:fillRect/>
+                    </a:stretch>
+                  </pic:blipFill>
+                  <pic:spPr>
+                    <a:xfrm>
+                      <a:off x="0" y="0"/>
+                      <a:ext cx="5612130" cy="2392045"/>
+                    </a:xfrm>
+                    <a:prstGeom prst="rect">
+                      <a:avLst/>
+                    </a:prstGeom>
+                  </pic:spPr>
+                </pic:pic>
+              </a:graphicData>
+            </a:graphic>
+          </wp:inline>
+        </w:drawing>
+      </w:r>
+    </w:p>
+    <w:p/>
+    <w:p>
+      <w:r>
+        <w:t>Visualmente, claramente el árbol de decisión es peor. Pero, mirando solo las métricas, los valores no son tan diferentes de la regresión lineal</w:t>
+      </w:r>
+    </w:p>
+    <w:p>
+      <w:r>
+        <w:rPr>
+          <w:noProof/>
+          <w:lang w:eastAsia="es-CL"/>
+        </w:rPr>
+        <w:drawing>
+          <wp:inline distT="0" distB="0" distL="0" distR="0" wp14:anchorId="18C19738" wp14:editId="3820EFD3">
+            <wp:extent cx="5612130" cy="3020695"/>
+            <wp:effectExtent l="0" t="0" r="7620" b="8255"/>
+            <wp:docPr id="4" name="Imagen 4"/>
+            <wp:cNvGraphicFramePr>
+              <a:graphicFrameLocks xmlns:a="http://schemas.openxmlformats.org/drawingml/2006/main" noChangeAspect="1"/>
+            </wp:cNvGraphicFramePr>
+            <a:graphic xmlns:a="http://schemas.openxmlformats.org/drawingml/2006/main">
+              <a:graphicData uri="http://schemas.openxmlformats.org/drawingml/2006/picture">
+                <pic:pic xmlns:pic="http://schemas.openxmlformats.org/drawingml/2006/picture">
+                  <pic:nvPicPr>
+                    <pic:cNvPr id="1" name=""/>
+                    <pic:cNvPicPr/>
+                  </pic:nvPicPr>
+                  <pic:blipFill>
+                    <a:blip r:embed="rId8"/>
+                    <a:stretch>
+                      <a:fillRect/>
+                    </a:stretch>
+                  </pic:blipFill>
+                  <pic:spPr>
+                    <a:xfrm>
+                      <a:off x="0" y="0"/>
+                      <a:ext cx="5612130" cy="3020695"/>
+                    </a:xfrm>
+                    <a:prstGeom prst="rect">
+                      <a:avLst/>
+                    </a:prstGeom>
+                  </pic:spPr>
+                </pic:pic>
+              </a:graphicData>
+            </a:graphic>
+          </wp:inline>
+        </w:drawing>
+      </w:r>
+      <w:bookmarkStart w:id="0" w:name="_GoBack"/>
+      <w:bookmarkEnd w:id="0"/>
+    </w:p>
     <w:sectPr>
       <w:pgSz w:w="12240" w:h="15840"/>
       <w:pgMar w:top="1417" w:right="1701" w:bottom="1417" w:left="1701" w:header="708" w:footer="708" w:gutter="0"/>

</xml_diff>

<commit_message>
ji/update differents train models
</commit_message>
<xml_diff>
--- a/Readme Spanish.docx
+++ b/Readme Spanish.docx
@@ -649,8 +649,164 @@
           </wp:inline>
         </w:drawing>
       </w:r>
+    </w:p>
+    <w:p/>
+    <w:p>
+      <w:r>
+        <w:t xml:space="preserve">En las </w:t>
+      </w:r>
+      <w:proofErr w:type="spellStart"/>
+      <w:r>
+        <w:t>metrics</w:t>
+      </w:r>
+      <w:proofErr w:type="spellEnd"/>
+      <w:r>
+        <w:t xml:space="preserve"> </w:t>
+      </w:r>
+      <w:proofErr w:type="spellStart"/>
+      <w:r>
+        <w:t>scaler</w:t>
+      </w:r>
+      <w:proofErr w:type="spellEnd"/>
+      <w:r>
+        <w:t xml:space="preserve"> se puede observar que escalar los datos no afecta en las métricas, excepto en las redes neuronales donde es sabido que es necesario </w:t>
+      </w:r>
+      <w:proofErr w:type="spellStart"/>
+      <w:r>
+        <w:t>scalar</w:t>
+      </w:r>
+      <w:proofErr w:type="spellEnd"/>
+      <w:r>
+        <w:t xml:space="preserve"> los datos entre 0 y 1, donde los valores mejoran considerablemente</w:t>
+      </w:r>
       <w:bookmarkStart w:id="0" w:name="_GoBack"/>
       <w:bookmarkEnd w:id="0"/>
+    </w:p>
+    <w:p>
+      <w:r>
+        <w:rPr>
+          <w:noProof/>
+          <w:lang w:eastAsia="es-CL"/>
+        </w:rPr>
+        <w:lastRenderedPageBreak/>
+        <w:drawing>
+          <wp:inline distT="0" distB="0" distL="0" distR="0" wp14:anchorId="7A7844C3" wp14:editId="3EE86F47">
+            <wp:extent cx="5612130" cy="2927985"/>
+            <wp:effectExtent l="0" t="0" r="7620" b="5715"/>
+            <wp:docPr id="6" name="Imagen 6"/>
+            <wp:cNvGraphicFramePr>
+              <a:graphicFrameLocks xmlns:a="http://schemas.openxmlformats.org/drawingml/2006/main" noChangeAspect="1"/>
+            </wp:cNvGraphicFramePr>
+            <a:graphic xmlns:a="http://schemas.openxmlformats.org/drawingml/2006/main">
+              <a:graphicData uri="http://schemas.openxmlformats.org/drawingml/2006/picture">
+                <pic:pic xmlns:pic="http://schemas.openxmlformats.org/drawingml/2006/picture">
+                  <pic:nvPicPr>
+                    <pic:cNvPr id="1" name=""/>
+                    <pic:cNvPicPr/>
+                  </pic:nvPicPr>
+                  <pic:blipFill>
+                    <a:blip r:embed="rId9"/>
+                    <a:stretch>
+                      <a:fillRect/>
+                    </a:stretch>
+                  </pic:blipFill>
+                  <pic:spPr>
+                    <a:xfrm>
+                      <a:off x="0" y="0"/>
+                      <a:ext cx="5612130" cy="2927985"/>
+                    </a:xfrm>
+                    <a:prstGeom prst="rect">
+                      <a:avLst/>
+                    </a:prstGeom>
+                  </pic:spPr>
+                </pic:pic>
+              </a:graphicData>
+            </a:graphic>
+          </wp:inline>
+        </w:drawing>
+      </w:r>
+    </w:p>
+    <w:p/>
+    <w:p/>
+    <w:p/>
+    <w:p/>
+    <w:p/>
+    <w:p/>
+    <w:p/>
+    <w:p>
+      <w:pPr>
+        <w:rPr>
+          <w:b/>
+          <w:sz w:val="28"/>
+          <w:u w:val="single"/>
+        </w:rPr>
+      </w:pPr>
+      <w:r>
+        <w:rPr>
+          <w:b/>
+          <w:sz w:val="28"/>
+          <w:u w:val="single"/>
+        </w:rPr>
+        <w:t>MUY IMPORTANTE: COMO SE PUEDE VER HAY TRANSFORMACIONES DE LOS DATOS QUE TIENE QUE IR DENTRO DEL PKL DEL MODELO</w:t>
+      </w:r>
+    </w:p>
+    <w:p>
+      <w:r>
+        <w:t xml:space="preserve">Si hay una </w:t>
+      </w:r>
+      <w:proofErr w:type="spellStart"/>
+      <w:r>
+        <w:t>feature</w:t>
+      </w:r>
+      <w:proofErr w:type="spellEnd"/>
+      <w:r>
+        <w:t xml:space="preserve"> del modelo cuyo valor se relaciona con el resto de restricciones por ejemplo una </w:t>
+      </w:r>
+      <w:proofErr w:type="spellStart"/>
+      <w:r>
+        <w:t>feature</w:t>
+      </w:r>
+      <w:proofErr w:type="spellEnd"/>
+      <w:r>
+        <w:t xml:space="preserve"> que toma valores entre 10 y 20. Es necesario que si el modelo hace un </w:t>
+      </w:r>
+      <w:proofErr w:type="spellStart"/>
+      <w:r>
+        <w:t>scaler</w:t>
+      </w:r>
+      <w:proofErr w:type="spellEnd"/>
+      <w:r>
+        <w:t xml:space="preserve"> de los datos, este </w:t>
+      </w:r>
+      <w:proofErr w:type="spellStart"/>
+      <w:r>
+        <w:t>scaler</w:t>
+      </w:r>
+      <w:proofErr w:type="spellEnd"/>
+      <w:r>
+        <w:t xml:space="preserve"> esté dentro de los datos, porque </w:t>
+      </w:r>
+      <w:proofErr w:type="spellStart"/>
+      <w:r>
+        <w:t>sino</w:t>
+      </w:r>
+      <w:proofErr w:type="spellEnd"/>
+      <w:r>
+        <w:t xml:space="preserve"> los datos no van a coincidir con el orden de magnitud.</w:t>
+      </w:r>
+    </w:p>
+    <w:p>
+      <w:r>
+        <w:t xml:space="preserve">Pero otro lado, otras </w:t>
+      </w:r>
+      <w:proofErr w:type="spellStart"/>
+      <w:r>
+        <w:t>transforciones</w:t>
+      </w:r>
+      <w:proofErr w:type="spellEnd"/>
+      <w:r>
+        <w:t xml:space="preserve"> como por ejemplo suavizado de las señales de un sensor, no es necesario esté dentro del modelo porque se puede asumir que todas las variables de decisión del optimizador también están suavizadas.</w:t>
+      </w:r>
     </w:p>
     <w:sectPr>
       <w:pgSz w:w="12240" w:h="15840"/>

</xml_diff>

<commit_message>
ji/upload plots errors vs features
</commit_message>
<xml_diff>
--- a/Readme Spanish.docx
+++ b/Readme Spanish.docx
@@ -679,8 +679,6 @@
       <w:r>
         <w:t xml:space="preserve"> los datos entre 0 y 1, donde los valores mejoran considerablemente</w:t>
       </w:r>
-      <w:bookmarkStart w:id="0" w:name="_GoBack"/>
-      <w:bookmarkEnd w:id="0"/>
     </w:p>
     <w:p>
       <w:r>
@@ -729,7 +727,66 @@
     <w:p/>
     <w:p/>
     <w:p/>
-    <w:p/>
+    <w:p>
+      <w:r>
+        <w:t xml:space="preserve">Para ver los errores, aquí se ve que cuando </w:t>
+      </w:r>
+      <w:proofErr w:type="spellStart"/>
+      <w:r>
+        <w:t>AveOccup</w:t>
+      </w:r>
+      <w:proofErr w:type="spellEnd"/>
+      <w:r>
+        <w:t xml:space="preserve"> toma valores bajos los errores de la predicción son mayores</w:t>
+      </w:r>
+      <w:bookmarkStart w:id="0" w:name="_GoBack"/>
+      <w:bookmarkEnd w:id="0"/>
+    </w:p>
+    <w:p/>
+    <w:p>
+      <w:r>
+        <w:rPr>
+          <w:noProof/>
+          <w:lang w:eastAsia="es-CL"/>
+        </w:rPr>
+        <w:lastRenderedPageBreak/>
+        <w:drawing>
+          <wp:inline distT="0" distB="0" distL="0" distR="0" wp14:anchorId="546E7CD9" wp14:editId="557C10A1">
+            <wp:extent cx="5612130" cy="3786505"/>
+            <wp:effectExtent l="0" t="0" r="7620" b="4445"/>
+            <wp:docPr id="7" name="Imagen 7"/>
+            <wp:cNvGraphicFramePr>
+              <a:graphicFrameLocks xmlns:a="http://schemas.openxmlformats.org/drawingml/2006/main" noChangeAspect="1"/>
+            </wp:cNvGraphicFramePr>
+            <a:graphic xmlns:a="http://schemas.openxmlformats.org/drawingml/2006/main">
+              <a:graphicData uri="http://schemas.openxmlformats.org/drawingml/2006/picture">
+                <pic:pic xmlns:pic="http://schemas.openxmlformats.org/drawingml/2006/picture">
+                  <pic:nvPicPr>
+                    <pic:cNvPr id="1" name=""/>
+                    <pic:cNvPicPr/>
+                  </pic:nvPicPr>
+                  <pic:blipFill>
+                    <a:blip r:embed="rId10"/>
+                    <a:stretch>
+                      <a:fillRect/>
+                    </a:stretch>
+                  </pic:blipFill>
+                  <pic:spPr>
+                    <a:xfrm>
+                      <a:off x="0" y="0"/>
+                      <a:ext cx="5612130" cy="3786505"/>
+                    </a:xfrm>
+                    <a:prstGeom prst="rect">
+                      <a:avLst/>
+                    </a:prstGeom>
+                  </pic:spPr>
+                </pic:pic>
+              </a:graphicData>
+            </a:graphic>
+          </wp:inline>
+        </w:drawing>
+      </w:r>
+    </w:p>
     <w:p/>
     <w:p/>
     <w:p/>

</xml_diff>